<commit_message>
Letter of Transmittal now shows the correct price
</commit_message>
<xml_diff>
--- a/cmcgee/Letter-of-Transmittal.docx
+++ b/cmcgee/Letter-of-Transmittal.docx
@@ -340,95 +340,63 @@
           <w:sz w:val="24"/>
           <w:szCs w:val="24"/>
         </w:rPr>
-        <w:t xml:space="preserve"> in Engineering Award. Enclosed is a proposal for a USU Parking and Transportation app designed by a team of students at Utah State University. The enclosed proposal discusses the issues </w:t>
-      </w:r>
-      <w:r>
-        <w:rPr>
-          <w:rFonts w:ascii="Times New Roman" w:eastAsia="Times New Roman" w:hAnsi="Times New Roman" w:cs="Times New Roman"/>
-          <w:sz w:val="24"/>
-          <w:szCs w:val="24"/>
-        </w:rPr>
-        <w:t>with parking and transportation on campus and with scattered student information. The proposed app aims to help students find their way around campus and to centralize information needed by students.</w:t>
-      </w:r>
-    </w:p>
-    <w:p>
-      <w:pPr>
-        <w:spacing w:after="0" w:line="240" w:lineRule="auto"/>
-        <w:rPr>
-          <w:rFonts w:ascii="Times New Roman" w:eastAsia="Times New Roman" w:hAnsi="Times New Roman" w:cs="Times New Roman"/>
-          <w:sz w:val="24"/>
-          <w:szCs w:val="24"/>
-        </w:rPr>
-      </w:pPr>
-    </w:p>
-    <w:p>
-      <w:pPr>
-        <w:spacing w:after="0" w:line="240" w:lineRule="auto"/>
-        <w:rPr>
-          <w:rFonts w:ascii="Times New Roman" w:eastAsia="Times New Roman" w:hAnsi="Times New Roman" w:cs="Times New Roman"/>
-          <w:sz w:val="24"/>
-          <w:szCs w:val="24"/>
-        </w:rPr>
-      </w:pPr>
-      <w:r>
-        <w:rPr>
-          <w:rFonts w:ascii="Times New Roman" w:eastAsia="Times New Roman" w:hAnsi="Times New Roman" w:cs="Times New Roman"/>
-          <w:sz w:val="24"/>
-          <w:szCs w:val="24"/>
-        </w:rPr>
-        <w:t>A USU Parking and Transportation app will help students</w:t>
-      </w:r>
-      <w:r>
-        <w:rPr>
-          <w:rFonts w:ascii="Times New Roman" w:eastAsia="Times New Roman" w:hAnsi="Times New Roman" w:cs="Times New Roman"/>
-          <w:sz w:val="24"/>
-          <w:szCs w:val="24"/>
-        </w:rPr>
-        <w:t xml:space="preserve"> find their way around campus through a map service which will guide them from class to class. To help students find parking spaces, the app will allow them to see which parking spots are occupied or empty on campus. Since necessary student information is </w:t>
-      </w:r>
-      <w:r>
-        <w:rPr>
-          <w:rFonts w:ascii="Times New Roman" w:eastAsia="Times New Roman" w:hAnsi="Times New Roman" w:cs="Times New Roman"/>
-          <w:sz w:val="24"/>
-          <w:szCs w:val="24"/>
-        </w:rPr>
-        <w:t>scattered across several different apps and websites, the proposed app will also centralize student information into one area.</w:t>
-      </w:r>
-    </w:p>
-    <w:p>
-      <w:pPr>
-        <w:spacing w:after="0" w:line="240" w:lineRule="auto"/>
-        <w:rPr>
-          <w:rFonts w:ascii="Times New Roman" w:eastAsia="Times New Roman" w:hAnsi="Times New Roman" w:cs="Times New Roman"/>
-          <w:sz w:val="24"/>
-          <w:szCs w:val="24"/>
-        </w:rPr>
-      </w:pPr>
-    </w:p>
-    <w:p>
-      <w:pPr>
-        <w:spacing w:after="0" w:line="240" w:lineRule="auto"/>
-        <w:rPr>
-          <w:rFonts w:ascii="Times New Roman" w:eastAsia="Times New Roman" w:hAnsi="Times New Roman" w:cs="Times New Roman"/>
-          <w:sz w:val="24"/>
-          <w:szCs w:val="24"/>
-        </w:rPr>
-      </w:pPr>
-      <w:r>
-        <w:rPr>
-          <w:rFonts w:ascii="Times New Roman" w:eastAsia="Times New Roman" w:hAnsi="Times New Roman" w:cs="Times New Roman"/>
-          <w:sz w:val="24"/>
-          <w:szCs w:val="24"/>
-        </w:rPr>
-        <w:t>Our team of Computer Scientists is highly qualified to complete this project. We expect this project to take 6-8 months to compl</w:t>
-      </w:r>
-      <w:r>
-        <w:rPr>
-          <w:rFonts w:ascii="Times New Roman" w:eastAsia="Times New Roman" w:hAnsi="Times New Roman" w:cs="Times New Roman"/>
-          <w:sz w:val="24"/>
-          <w:szCs w:val="24"/>
-        </w:rPr>
-        <w:t xml:space="preserve">ete. The required physical resources are Raspberry </w:t>
+        <w:t xml:space="preserve"> in Engineering Award. Enclosed is a proposal for a USU Parking and Transportation app designed by a team of students at Utah State University. The enclosed proposal discusses the issues with parking and transportation on campus and with scattered student information. The proposed app aims to help students find their way around campus and to centralize information needed by students.</w:t>
+      </w:r>
+    </w:p>
+    <w:p>
+      <w:pPr>
+        <w:spacing w:after="0" w:line="240" w:lineRule="auto"/>
+        <w:rPr>
+          <w:rFonts w:ascii="Times New Roman" w:eastAsia="Times New Roman" w:hAnsi="Times New Roman" w:cs="Times New Roman"/>
+          <w:sz w:val="24"/>
+          <w:szCs w:val="24"/>
+        </w:rPr>
+      </w:pPr>
+    </w:p>
+    <w:p>
+      <w:pPr>
+        <w:spacing w:after="0" w:line="240" w:lineRule="auto"/>
+        <w:rPr>
+          <w:rFonts w:ascii="Times New Roman" w:eastAsia="Times New Roman" w:hAnsi="Times New Roman" w:cs="Times New Roman"/>
+          <w:sz w:val="24"/>
+          <w:szCs w:val="24"/>
+        </w:rPr>
+      </w:pPr>
+      <w:r>
+        <w:rPr>
+          <w:rFonts w:ascii="Times New Roman" w:eastAsia="Times New Roman" w:hAnsi="Times New Roman" w:cs="Times New Roman"/>
+          <w:sz w:val="24"/>
+          <w:szCs w:val="24"/>
+        </w:rPr>
+        <w:t>A USU Parking and Transportation app will help students find their way around campus through a map service which will guide them from class to class. To help students find parking spaces, the app will allow them to see which parking spots are occupied or empty on campus. Since necessary student information is scattered across several different apps and websites, the proposed app will also centralize student information into one area.</w:t>
+      </w:r>
+    </w:p>
+    <w:p>
+      <w:pPr>
+        <w:spacing w:after="0" w:line="240" w:lineRule="auto"/>
+        <w:rPr>
+          <w:rFonts w:ascii="Times New Roman" w:eastAsia="Times New Roman" w:hAnsi="Times New Roman" w:cs="Times New Roman"/>
+          <w:sz w:val="24"/>
+          <w:szCs w:val="24"/>
+        </w:rPr>
+      </w:pPr>
+    </w:p>
+    <w:p>
+      <w:pPr>
+        <w:spacing w:after="0" w:line="240" w:lineRule="auto"/>
+        <w:rPr>
+          <w:rFonts w:ascii="Times New Roman" w:eastAsia="Times New Roman" w:hAnsi="Times New Roman" w:cs="Times New Roman"/>
+          <w:sz w:val="24"/>
+          <w:szCs w:val="24"/>
+        </w:rPr>
+      </w:pPr>
+      <w:r>
+        <w:rPr>
+          <w:rFonts w:ascii="Times New Roman" w:eastAsia="Times New Roman" w:hAnsi="Times New Roman" w:cs="Times New Roman"/>
+          <w:sz w:val="24"/>
+          <w:szCs w:val="24"/>
+        </w:rPr>
+        <w:t xml:space="preserve">Our team of Computer Scientists is highly qualified to complete this project. We expect this project to take 6-8 months to complete. The required physical resources are Raspberry </w:t>
       </w:r>
       <w:proofErr w:type="spellStart"/>
       <w:r>
@@ -446,51 +414,51 @@
           <w:sz w:val="24"/>
           <w:szCs w:val="24"/>
         </w:rPr>
-        <w:t xml:space="preserve"> and cameras to detect open parking spaces. This project has a projected cost of $301,260. Our team’s experience in working with software makes us ideal candidates to complete the proposed app.</w:t>
-      </w:r>
-    </w:p>
-    <w:p>
-      <w:pPr>
-        <w:spacing w:after="0" w:line="240" w:lineRule="auto"/>
-        <w:rPr>
-          <w:rFonts w:ascii="Times New Roman" w:eastAsia="Times New Roman" w:hAnsi="Times New Roman" w:cs="Times New Roman"/>
-          <w:sz w:val="24"/>
-          <w:szCs w:val="24"/>
-        </w:rPr>
-      </w:pPr>
-    </w:p>
-    <w:p>
-      <w:pPr>
-        <w:spacing w:after="0" w:line="240" w:lineRule="auto"/>
-        <w:rPr>
-          <w:rFonts w:ascii="Times New Roman" w:eastAsia="Times New Roman" w:hAnsi="Times New Roman" w:cs="Times New Roman"/>
-          <w:sz w:val="24"/>
-          <w:szCs w:val="24"/>
-        </w:rPr>
-      </w:pPr>
-      <w:r>
-        <w:rPr>
-          <w:rFonts w:ascii="Times New Roman" w:eastAsia="Times New Roman" w:hAnsi="Times New Roman" w:cs="Times New Roman"/>
-          <w:sz w:val="24"/>
-          <w:szCs w:val="24"/>
-        </w:rPr>
-        <w:t>The pro</w:t>
-      </w:r>
-      <w:r>
-        <w:rPr>
-          <w:rFonts w:ascii="Times New Roman" w:eastAsia="Times New Roman" w:hAnsi="Times New Roman" w:cs="Times New Roman"/>
-          <w:sz w:val="24"/>
-          <w:szCs w:val="24"/>
-        </w:rPr>
-        <w:t>posed USU Parking and Transportation app will help students find their way to campus and find their way around campus. Our team is confident we will be able to complete this project in the mentioned time frame. Thank you for your consideration. Feel free t</w:t>
-      </w:r>
-      <w:r>
-        <w:rPr>
-          <w:rFonts w:ascii="Times New Roman" w:eastAsia="Times New Roman" w:hAnsi="Times New Roman" w:cs="Times New Roman"/>
-          <w:sz w:val="24"/>
-          <w:szCs w:val="24"/>
-        </w:rPr>
-        <w:t xml:space="preserve">o contact me at 505-206-9417 or at </w:t>
+        <w:t xml:space="preserve"> and cameras to detect open parking spaces. This project has a projected cost of </w:t>
+      </w:r>
+      <w:r>
+        <w:rPr>
+          <w:rFonts w:ascii="Times New Roman" w:eastAsia="Times New Roman" w:hAnsi="Times New Roman" w:cs="Times New Roman"/>
+          <w:sz w:val="24"/>
+          <w:szCs w:val="24"/>
+        </w:rPr>
+        <w:t>$303,885</w:t>
+      </w:r>
+      <w:r>
+        <w:rPr>
+          <w:rFonts w:ascii="Times New Roman" w:eastAsia="Times New Roman" w:hAnsi="Times New Roman" w:cs="Times New Roman"/>
+          <w:sz w:val="24"/>
+          <w:szCs w:val="24"/>
+        </w:rPr>
+        <w:t>. Our team’s experience in working with software makes us ideal candidates to complete the proposed app.</w:t>
+      </w:r>
+    </w:p>
+    <w:p>
+      <w:pPr>
+        <w:spacing w:after="0" w:line="240" w:lineRule="auto"/>
+        <w:rPr>
+          <w:rFonts w:ascii="Times New Roman" w:eastAsia="Times New Roman" w:hAnsi="Times New Roman" w:cs="Times New Roman"/>
+          <w:sz w:val="24"/>
+          <w:szCs w:val="24"/>
+        </w:rPr>
+      </w:pPr>
+    </w:p>
+    <w:p>
+      <w:pPr>
+        <w:spacing w:after="0" w:line="240" w:lineRule="auto"/>
+        <w:rPr>
+          <w:rFonts w:ascii="Times New Roman" w:eastAsia="Times New Roman" w:hAnsi="Times New Roman" w:cs="Times New Roman"/>
+          <w:sz w:val="24"/>
+          <w:szCs w:val="24"/>
+        </w:rPr>
+      </w:pPr>
+      <w:r>
+        <w:rPr>
+          <w:rFonts w:ascii="Times New Roman" w:eastAsia="Times New Roman" w:hAnsi="Times New Roman" w:cs="Times New Roman"/>
+          <w:sz w:val="24"/>
+          <w:szCs w:val="24"/>
+        </w:rPr>
+        <w:t xml:space="preserve">The proposed USU Parking and Transportation app will help students find their way to campus and find their way around campus. Our team is confident we will be able to complete this project in the mentioned time frame. Thank you for your consideration. Feel free to contact me at 505-206-9417 or at </w:t>
       </w:r>
       <w:hyperlink r:id="rId6">
         <w:r>
@@ -512,6 +480,8 @@
         </w:rPr>
         <w:t xml:space="preserve"> if you have any further questions.</w:t>
       </w:r>
+      <w:bookmarkStart w:id="1" w:name="_GoBack"/>
+      <w:bookmarkEnd w:id="1"/>
     </w:p>
     <w:p>
       <w:pPr>
@@ -694,8 +664,6 @@
         </w:rPr>
         <w:t>Enclosure: Proposal</w:t>
       </w:r>
-      <w:bookmarkStart w:id="1" w:name="_GoBack"/>
-      <w:bookmarkEnd w:id="1"/>
     </w:p>
     <w:sectPr>
       <w:headerReference w:type="default" r:id="rId8"/>

</xml_diff>